<commit_message>
User Manual - Teacher Manual
</commit_message>
<xml_diff>
--- a/User Manual - SpeakFluent App.docx
+++ b/User Manual - SpeakFluent App.docx
@@ -13,7 +13,6 @@
           <w:szCs w:val="32"/>
         </w:rPr>
       </w:pPr>
-      <w:proofErr w:type="spellStart"/>
       <w:r>
         <w:rPr>
           <w:rFonts w:ascii="Arial" w:hAnsi="Arial" w:cs="Arial"/>
@@ -24,7 +23,6 @@
         </w:rPr>
         <w:t>SpeakFluent</w:t>
       </w:r>
-      <w:proofErr w:type="spellEnd"/>
     </w:p>
     <w:p>
       <w:pPr>
@@ -45,9 +43,9 @@
       <w:bookmarkEnd w:id="2"/>
       <w:bookmarkEnd w:id="3"/>
     </w:p>
-    <w:bookmarkStart w:id="4" w:name="_Toc53524755" w:displacedByCustomXml="next"/>
+    <w:bookmarkStart w:id="4" w:name="_Toc53491771" w:displacedByCustomXml="next"/>
     <w:bookmarkStart w:id="5" w:name="_Toc53520086" w:displacedByCustomXml="next"/>
-    <w:bookmarkStart w:id="6" w:name="_Toc53491771" w:displacedByCustomXml="next"/>
+    <w:bookmarkStart w:id="6" w:name="_Toc53524755" w:displacedByCustomXml="next"/>
     <w:sdt>
       <w:sdtPr>
         <w:rPr>
@@ -2638,16 +2636,7 @@
         <w:t xml:space="preserve"> to any question</w:t>
       </w:r>
       <w:r>
-        <w:t>, but b</w:t>
-      </w:r>
-      <w:r>
-        <w:t>efore moving onto the next question</w:t>
-      </w:r>
-      <w:r>
-        <w:t xml:space="preserve"> always </w:t>
-      </w:r>
-      <w:r>
-        <w:t xml:space="preserve">click </w:t>
+        <w:t xml:space="preserve">, but before moving onto the next question always click </w:t>
       </w:r>
       <w:r>
         <w:rPr>
@@ -2786,6 +2775,9 @@
     </w:p>
     <w:p>
       <w:r>
+        <w:rPr>
+          <w:noProof/>
+        </w:rPr>
         <w:drawing>
           <wp:inline distT="0" distB="0" distL="0" distR="0" wp14:anchorId="14BE1E12" wp14:editId="35F9A1B7">
             <wp:extent cx="5731510" cy="3239770"/>
@@ -2858,6 +2850,9 @@
         <w:jc w:val="center"/>
       </w:pPr>
       <w:r>
+        <w:rPr>
+          <w:noProof/>
+        </w:rPr>
         <w:drawing>
           <wp:inline distT="0" distB="0" distL="0" distR="0" wp14:anchorId="41EAF309" wp14:editId="21DEC2A3">
             <wp:extent cx="2024002" cy="1728000"/>
@@ -2898,6 +2893,9 @@
         <w:t>→</w:t>
       </w:r>
       <w:r>
+        <w:rPr>
+          <w:noProof/>
+        </w:rPr>
         <w:drawing>
           <wp:inline distT="0" distB="0" distL="0" distR="0" wp14:anchorId="2E08E90E" wp14:editId="33F50880">
             <wp:extent cx="1894212" cy="1728000"/>
@@ -2981,6 +2979,9 @@
         <w:jc w:val="center"/>
       </w:pPr>
       <w:r>
+        <w:rPr>
+          <w:noProof/>
+        </w:rPr>
         <w:drawing>
           <wp:inline distT="0" distB="0" distL="0" distR="0" wp14:anchorId="35D81602" wp14:editId="3BE7CEB6">
             <wp:extent cx="1852755" cy="1800000"/>
@@ -3427,6 +3428,9 @@
         </w:rPr>
       </w:pPr>
       <w:r>
+        <w:rPr>
+          <w:noProof/>
+        </w:rPr>
         <w:drawing>
           <wp:inline distT="0" distB="0" distL="0" distR="0" wp14:anchorId="116C615C" wp14:editId="37284062">
             <wp:extent cx="2580378" cy="1296000"/>
@@ -3671,8 +3675,1610 @@
         </w:rPr>
       </w:pPr>
     </w:p>
+    <w:p>
+      <w:pPr>
+        <w:rPr>
+          <w:szCs w:val="24"/>
+        </w:rPr>
+      </w:pPr>
+    </w:p>
+    <w:p>
+      <w:pPr>
+        <w:rPr>
+          <w:szCs w:val="24"/>
+        </w:rPr>
+      </w:pPr>
+    </w:p>
+    <w:p>
+      <w:pPr>
+        <w:rPr>
+          <w:szCs w:val="24"/>
+        </w:rPr>
+      </w:pPr>
+    </w:p>
+    <w:p>
+      <w:pPr>
+        <w:rPr>
+          <w:szCs w:val="24"/>
+        </w:rPr>
+      </w:pPr>
+    </w:p>
+    <w:p>
+      <w:pPr>
+        <w:rPr>
+          <w:szCs w:val="24"/>
+        </w:rPr>
+      </w:pPr>
+    </w:p>
+    <w:p>
+      <w:pPr>
+        <w:jc w:val="center"/>
+        <w:rPr>
+          <w:b/>
+          <w:bCs/>
+          <w:sz w:val="36"/>
+          <w:szCs w:val="36"/>
+        </w:rPr>
+      </w:pPr>
+      <w:r>
+        <w:rPr>
+          <w:b/>
+          <w:bCs/>
+          <w:sz w:val="36"/>
+          <w:szCs w:val="36"/>
+        </w:rPr>
+        <w:lastRenderedPageBreak/>
+        <w:t>Teacher Manual</w:t>
+      </w:r>
+    </w:p>
+    <w:p>
+      <w:pPr>
+        <w:jc w:val="center"/>
+        <w:rPr>
+          <w:b/>
+          <w:bCs/>
+          <w:szCs w:val="24"/>
+        </w:rPr>
+      </w:pPr>
+    </w:p>
+    <w:p>
+      <w:pPr>
+        <w:jc w:val="center"/>
+        <w:rPr>
+          <w:b/>
+          <w:bCs/>
+          <w:szCs w:val="24"/>
+        </w:rPr>
+      </w:pPr>
+    </w:p>
+    <w:p>
+      <w:pPr>
+        <w:jc w:val="center"/>
+        <w:rPr>
+          <w:b/>
+          <w:bCs/>
+          <w:szCs w:val="24"/>
+        </w:rPr>
+      </w:pPr>
+    </w:p>
+    <w:p>
+      <w:pPr>
+        <w:rPr>
+          <w:b/>
+          <w:bCs/>
+          <w:sz w:val="28"/>
+          <w:szCs w:val="28"/>
+        </w:rPr>
+      </w:pPr>
+      <w:r>
+        <w:rPr>
+          <w:b/>
+          <w:bCs/>
+          <w:sz w:val="28"/>
+          <w:szCs w:val="28"/>
+        </w:rPr>
+        <w:t>Create Unit</w:t>
+      </w:r>
+    </w:p>
+    <w:p>
+      <w:pPr>
+        <w:rPr>
+          <w:b/>
+          <w:bCs/>
+          <w:sz w:val="28"/>
+          <w:szCs w:val="28"/>
+        </w:rPr>
+      </w:pPr>
+    </w:p>
+    <w:p>
+      <w:pPr>
+        <w:rPr>
+          <w:b/>
+          <w:bCs/>
+          <w:sz w:val="28"/>
+          <w:szCs w:val="28"/>
+        </w:rPr>
+      </w:pPr>
+      <w:r>
+        <w:rPr>
+          <w:b/>
+          <w:bCs/>
+          <w:noProof/>
+          <w:sz w:val="28"/>
+          <w:szCs w:val="28"/>
+        </w:rPr>
+        <w:drawing>
+          <wp:inline distT="0" distB="0" distL="0" distR="0" wp14:anchorId="526090FE" wp14:editId="449A560F">
+            <wp:extent cx="3832860" cy="3051175"/>
+            <wp:effectExtent l="0" t="0" r="0" b="0"/>
+            <wp:docPr id="31" name="Picture 31" descr="Graphical user interface, application&#10;&#10;Description automatically generated"/>
+            <wp:cNvGraphicFramePr>
+              <a:graphicFrameLocks xmlns:a="http://schemas.openxmlformats.org/drawingml/2006/main" noChangeAspect="1"/>
+            </wp:cNvGraphicFramePr>
+            <a:graphic xmlns:a="http://schemas.openxmlformats.org/drawingml/2006/main">
+              <a:graphicData uri="http://schemas.openxmlformats.org/drawingml/2006/picture">
+                <pic:pic xmlns:pic="http://schemas.openxmlformats.org/drawingml/2006/picture">
+                  <pic:nvPicPr>
+                    <pic:cNvPr id="31" name="Picture 31" descr="Graphical user interface, application&#10;&#10;Description automatically generated"/>
+                    <pic:cNvPicPr/>
+                  </pic:nvPicPr>
+                  <pic:blipFill>
+                    <a:blip r:embed="rId29" cstate="print">
+                      <a:extLst>
+                        <a:ext uri="{28A0092B-C50C-407E-A947-70E740481C1C}">
+                          <a14:useLocalDpi xmlns:a14="http://schemas.microsoft.com/office/drawing/2010/main" val="0"/>
+                        </a:ext>
+                      </a:extLst>
+                    </a:blip>
+                    <a:stretch>
+                      <a:fillRect/>
+                    </a:stretch>
+                  </pic:blipFill>
+                  <pic:spPr>
+                    <a:xfrm>
+                      <a:off x="0" y="0"/>
+                      <a:ext cx="3839557" cy="3056506"/>
+                    </a:xfrm>
+                    <a:prstGeom prst="rect">
+                      <a:avLst/>
+                    </a:prstGeom>
+                  </pic:spPr>
+                </pic:pic>
+              </a:graphicData>
+            </a:graphic>
+          </wp:inline>
+        </w:drawing>
+      </w:r>
+      <w:r>
+        <w:rPr>
+          <w:b/>
+          <w:bCs/>
+          <w:noProof/>
+          <w:sz w:val="28"/>
+          <w:szCs w:val="28"/>
+        </w:rPr>
+        <w:drawing>
+          <wp:inline distT="0" distB="0" distL="0" distR="0" wp14:anchorId="63FB144D" wp14:editId="78483950">
+            <wp:extent cx="3836852" cy="3536315"/>
+            <wp:effectExtent l="0" t="0" r="0" b="6985"/>
+            <wp:docPr id="34" name="Picture 34" descr="Graphical user interface, application&#10;&#10;Description automatically generated"/>
+            <wp:cNvGraphicFramePr>
+              <a:graphicFrameLocks xmlns:a="http://schemas.openxmlformats.org/drawingml/2006/main" noChangeAspect="1"/>
+            </wp:cNvGraphicFramePr>
+            <a:graphic xmlns:a="http://schemas.openxmlformats.org/drawingml/2006/main">
+              <a:graphicData uri="http://schemas.openxmlformats.org/drawingml/2006/picture">
+                <pic:pic xmlns:pic="http://schemas.openxmlformats.org/drawingml/2006/picture">
+                  <pic:nvPicPr>
+                    <pic:cNvPr id="34" name="Picture 34" descr="Graphical user interface, application&#10;&#10;Description automatically generated"/>
+                    <pic:cNvPicPr/>
+                  </pic:nvPicPr>
+                  <pic:blipFill>
+                    <a:blip r:embed="rId30">
+                      <a:extLst>
+                        <a:ext uri="{28A0092B-C50C-407E-A947-70E740481C1C}">
+                          <a14:useLocalDpi xmlns:a14="http://schemas.microsoft.com/office/drawing/2010/main" val="0"/>
+                        </a:ext>
+                      </a:extLst>
+                    </a:blip>
+                    <a:stretch>
+                      <a:fillRect/>
+                    </a:stretch>
+                  </pic:blipFill>
+                  <pic:spPr>
+                    <a:xfrm>
+                      <a:off x="0" y="0"/>
+                      <a:ext cx="3865176" cy="3562421"/>
+                    </a:xfrm>
+                    <a:prstGeom prst="rect">
+                      <a:avLst/>
+                    </a:prstGeom>
+                  </pic:spPr>
+                </pic:pic>
+              </a:graphicData>
+            </a:graphic>
+          </wp:inline>
+        </w:drawing>
+      </w:r>
+    </w:p>
+    <w:p>
+      <w:pPr>
+        <w:rPr>
+          <w:b/>
+          <w:bCs/>
+          <w:sz w:val="28"/>
+          <w:szCs w:val="28"/>
+        </w:rPr>
+      </w:pPr>
+    </w:p>
+    <w:p>
+      <w:pPr>
+        <w:rPr>
+          <w:b/>
+          <w:bCs/>
+          <w:sz w:val="28"/>
+          <w:szCs w:val="28"/>
+        </w:rPr>
+      </w:pPr>
+    </w:p>
+    <w:p>
+      <w:pPr>
+        <w:rPr>
+          <w:szCs w:val="24"/>
+        </w:rPr>
+      </w:pPr>
+      <w:r>
+        <w:rPr>
+          <w:szCs w:val="24"/>
+        </w:rPr>
+        <w:t>When you login for the first time in a new semester, your dashboard will look like th first picture where you will have to create the unit you are going to teach.</w:t>
+      </w:r>
+      <w:r>
+        <w:rPr>
+          <w:szCs w:val="24"/>
+        </w:rPr>
+        <w:t xml:space="preserve"> </w:t>
+      </w:r>
+    </w:p>
+    <w:p>
+      <w:pPr>
+        <w:rPr>
+          <w:szCs w:val="24"/>
+        </w:rPr>
+      </w:pPr>
+      <w:r>
+        <w:rPr>
+          <w:szCs w:val="24"/>
+        </w:rPr>
+        <w:t>For this you will press the button on the top right, ‘New Unit’, which will lead you to pop up</w:t>
+      </w:r>
+      <w:r>
+        <w:rPr>
+          <w:szCs w:val="24"/>
+        </w:rPr>
+        <w:t xml:space="preserve"> page </w:t>
+      </w:r>
+      <w:r>
+        <w:rPr>
+          <w:szCs w:val="24"/>
+        </w:rPr>
+        <w:t xml:space="preserve"> as shown in the second picture</w:t>
+      </w:r>
+      <w:r>
+        <w:rPr>
+          <w:szCs w:val="24"/>
+        </w:rPr>
+        <w:t>. Here as the unit-coordinator you will have to enter details of the unit you will be teaching this semester, like the Unit Code, Unit details and the criteria based on which you want to mark the students. Since this an language test application, some sample criteria have been given like Fluency, Accuracy etc.</w:t>
+      </w:r>
+    </w:p>
+    <w:p>
+      <w:pPr>
+        <w:rPr>
+          <w:szCs w:val="24"/>
+        </w:rPr>
+      </w:pPr>
+    </w:p>
+    <w:p>
+      <w:pPr>
+        <w:rPr>
+          <w:szCs w:val="24"/>
+        </w:rPr>
+      </w:pPr>
+      <w:r>
+        <w:rPr>
+          <w:szCs w:val="24"/>
+        </w:rPr>
+        <w:t>After, the unit is created you will be redirected to your dashboard with the list of all your available units.</w:t>
+      </w:r>
+      <w:r>
+        <w:rPr>
+          <w:szCs w:val="24"/>
+        </w:rPr>
+        <w:t xml:space="preserve"> You have the option to </w:t>
+      </w:r>
+      <w:r>
+        <w:rPr>
+          <w:szCs w:val="24"/>
+        </w:rPr>
+        <w:t>select from the list of available units which will lead  to unit dashboard or there is also the option to delete the unit, if there has been a mistake while creating or there have not been enough student and the unit has to be discontinued.</w:t>
+      </w:r>
+    </w:p>
+    <w:p>
+      <w:pPr>
+        <w:rPr>
+          <w:b/>
+          <w:bCs/>
+          <w:sz w:val="28"/>
+          <w:szCs w:val="28"/>
+        </w:rPr>
+      </w:pPr>
+    </w:p>
+    <w:p>
+      <w:pPr>
+        <w:rPr>
+          <w:b/>
+          <w:bCs/>
+          <w:sz w:val="28"/>
+          <w:szCs w:val="28"/>
+        </w:rPr>
+      </w:pPr>
+      <w:r>
+        <w:rPr>
+          <w:b/>
+          <w:bCs/>
+          <w:noProof/>
+          <w:sz w:val="28"/>
+          <w:szCs w:val="28"/>
+        </w:rPr>
+        <w:drawing>
+          <wp:inline distT="0" distB="0" distL="0" distR="0" wp14:anchorId="716EFF4E" wp14:editId="740DAB0A">
+            <wp:extent cx="5731510" cy="3223895"/>
+            <wp:effectExtent l="0" t="0" r="2540" b="0"/>
+            <wp:docPr id="32" name="Picture 32" descr="Graphical user interface, application, Teams&#10;&#10;Description automatically generated"/>
+            <wp:cNvGraphicFramePr>
+              <a:graphicFrameLocks xmlns:a="http://schemas.openxmlformats.org/drawingml/2006/main" noChangeAspect="1"/>
+            </wp:cNvGraphicFramePr>
+            <a:graphic xmlns:a="http://schemas.openxmlformats.org/drawingml/2006/main">
+              <a:graphicData uri="http://schemas.openxmlformats.org/drawingml/2006/picture">
+                <pic:pic xmlns:pic="http://schemas.openxmlformats.org/drawingml/2006/picture">
+                  <pic:nvPicPr>
+                    <pic:cNvPr id="32" name="Picture 32" descr="Graphical user interface, application, Teams&#10;&#10;Description automatically generated"/>
+                    <pic:cNvPicPr/>
+                  </pic:nvPicPr>
+                  <pic:blipFill>
+                    <a:blip r:embed="rId31" cstate="print">
+                      <a:extLst>
+                        <a:ext uri="{28A0092B-C50C-407E-A947-70E740481C1C}">
+                          <a14:useLocalDpi xmlns:a14="http://schemas.microsoft.com/office/drawing/2010/main" val="0"/>
+                        </a:ext>
+                      </a:extLst>
+                    </a:blip>
+                    <a:stretch>
+                      <a:fillRect/>
+                    </a:stretch>
+                  </pic:blipFill>
+                  <pic:spPr>
+                    <a:xfrm>
+                      <a:off x="0" y="0"/>
+                      <a:ext cx="5731510" cy="3223895"/>
+                    </a:xfrm>
+                    <a:prstGeom prst="rect">
+                      <a:avLst/>
+                    </a:prstGeom>
+                  </pic:spPr>
+                </pic:pic>
+              </a:graphicData>
+            </a:graphic>
+          </wp:inline>
+        </w:drawing>
+      </w:r>
+    </w:p>
+    <w:p>
+      <w:pPr>
+        <w:rPr>
+          <w:b/>
+          <w:bCs/>
+          <w:sz w:val="28"/>
+          <w:szCs w:val="28"/>
+        </w:rPr>
+      </w:pPr>
+      <w:r>
+        <w:rPr>
+          <w:b/>
+          <w:bCs/>
+          <w:noProof/>
+          <w:sz w:val="28"/>
+          <w:szCs w:val="28"/>
+        </w:rPr>
+        <w:lastRenderedPageBreak/>
+        <w:drawing>
+          <wp:inline distT="0" distB="0" distL="0" distR="0" wp14:anchorId="5EB6AE39" wp14:editId="5E6E0A48">
+            <wp:extent cx="5731510" cy="3223895"/>
+            <wp:effectExtent l="0" t="0" r="2540" b="0"/>
+            <wp:docPr id="33" name="Picture 33" descr="Graphical user interface, application&#10;&#10;Description automatically generated"/>
+            <wp:cNvGraphicFramePr>
+              <a:graphicFrameLocks xmlns:a="http://schemas.openxmlformats.org/drawingml/2006/main" noChangeAspect="1"/>
+            </wp:cNvGraphicFramePr>
+            <a:graphic xmlns:a="http://schemas.openxmlformats.org/drawingml/2006/main">
+              <a:graphicData uri="http://schemas.openxmlformats.org/drawingml/2006/picture">
+                <pic:pic xmlns:pic="http://schemas.openxmlformats.org/drawingml/2006/picture">
+                  <pic:nvPicPr>
+                    <pic:cNvPr id="33" name="Picture 33" descr="Graphical user interface, application&#10;&#10;Description automatically generated"/>
+                    <pic:cNvPicPr/>
+                  </pic:nvPicPr>
+                  <pic:blipFill>
+                    <a:blip r:embed="rId32" cstate="print">
+                      <a:extLst>
+                        <a:ext uri="{28A0092B-C50C-407E-A947-70E740481C1C}">
+                          <a14:useLocalDpi xmlns:a14="http://schemas.microsoft.com/office/drawing/2010/main" val="0"/>
+                        </a:ext>
+                      </a:extLst>
+                    </a:blip>
+                    <a:stretch>
+                      <a:fillRect/>
+                    </a:stretch>
+                  </pic:blipFill>
+                  <pic:spPr>
+                    <a:xfrm>
+                      <a:off x="0" y="0"/>
+                      <a:ext cx="5731510" cy="3223895"/>
+                    </a:xfrm>
+                    <a:prstGeom prst="rect">
+                      <a:avLst/>
+                    </a:prstGeom>
+                  </pic:spPr>
+                </pic:pic>
+              </a:graphicData>
+            </a:graphic>
+          </wp:inline>
+        </w:drawing>
+      </w:r>
+    </w:p>
+    <w:p>
+      <w:pPr>
+        <w:rPr>
+          <w:b/>
+          <w:bCs/>
+          <w:sz w:val="28"/>
+          <w:szCs w:val="28"/>
+        </w:rPr>
+      </w:pPr>
+      <w:r>
+        <w:rPr>
+          <w:b/>
+          <w:bCs/>
+          <w:sz w:val="28"/>
+          <w:szCs w:val="28"/>
+        </w:rPr>
+        <w:t>The unit dashboard has multiple list, and options to create new tests and the ability to manage students. The manage students option leads the teacher to another page which contains the list of all the people who are currently enrolled in the unit with their full name and student ID.</w:t>
+      </w:r>
+    </w:p>
+    <w:p>
+      <w:pPr>
+        <w:rPr>
+          <w:b/>
+          <w:bCs/>
+          <w:sz w:val="28"/>
+          <w:szCs w:val="28"/>
+        </w:rPr>
+      </w:pPr>
+      <w:r>
+        <w:rPr>
+          <w:b/>
+          <w:bCs/>
+          <w:sz w:val="28"/>
+          <w:szCs w:val="28"/>
+        </w:rPr>
+        <w:t>T</w:t>
+      </w:r>
+      <w:r>
+        <w:rPr>
+          <w:b/>
+          <w:bCs/>
+          <w:sz w:val="28"/>
+          <w:szCs w:val="28"/>
+        </w:rPr>
+        <w:t>o</w:t>
+      </w:r>
+      <w:r>
+        <w:rPr>
+          <w:b/>
+          <w:bCs/>
+          <w:sz w:val="28"/>
+          <w:szCs w:val="28"/>
+        </w:rPr>
+        <w:t xml:space="preserve"> create new tests/tasks, similar to creating a new unit press the button on the top right, which will lead to a </w:t>
+      </w:r>
+      <w:r>
+        <w:rPr>
+          <w:b/>
+          <w:bCs/>
+          <w:sz w:val="28"/>
+          <w:szCs w:val="28"/>
+        </w:rPr>
+        <w:t>pop-up</w:t>
+      </w:r>
+      <w:r>
+        <w:rPr>
+          <w:b/>
+          <w:bCs/>
+          <w:sz w:val="28"/>
+          <w:szCs w:val="28"/>
+        </w:rPr>
+        <w:t xml:space="preserve"> page</w:t>
+      </w:r>
+      <w:r>
+        <w:rPr>
+          <w:b/>
+          <w:bCs/>
+          <w:sz w:val="28"/>
+          <w:szCs w:val="28"/>
+        </w:rPr>
+        <w:t xml:space="preserve">. This page only stores basic and necessary information about the test like the test name, the </w:t>
+      </w:r>
+      <w:r>
+        <w:rPr>
+          <w:b/>
+          <w:bCs/>
+          <w:sz w:val="28"/>
+          <w:szCs w:val="28"/>
+        </w:rPr>
+        <w:t xml:space="preserve"> </w:t>
+      </w:r>
+      <w:r>
+        <w:rPr>
+          <w:b/>
+          <w:bCs/>
+          <w:sz w:val="28"/>
+          <w:szCs w:val="28"/>
+        </w:rPr>
+        <w:t>due date and the last time for submission</w:t>
+      </w:r>
+      <w:r>
+        <w:rPr>
+          <w:b/>
+          <w:bCs/>
+          <w:sz w:val="28"/>
+          <w:szCs w:val="28"/>
+        </w:rPr>
+        <w:t>.</w:t>
+      </w:r>
+    </w:p>
+    <w:p>
+      <w:pPr>
+        <w:rPr>
+          <w:b/>
+          <w:bCs/>
+          <w:sz w:val="28"/>
+          <w:szCs w:val="28"/>
+        </w:rPr>
+      </w:pPr>
+    </w:p>
+    <w:p>
+      <w:pPr>
+        <w:rPr>
+          <w:b/>
+          <w:bCs/>
+          <w:sz w:val="28"/>
+          <w:szCs w:val="28"/>
+        </w:rPr>
+      </w:pPr>
+    </w:p>
+    <w:p>
+      <w:pPr>
+        <w:rPr>
+          <w:b/>
+          <w:bCs/>
+          <w:sz w:val="28"/>
+          <w:szCs w:val="28"/>
+        </w:rPr>
+      </w:pPr>
+    </w:p>
+    <w:p>
+      <w:pPr>
+        <w:rPr>
+          <w:b/>
+          <w:bCs/>
+          <w:sz w:val="28"/>
+          <w:szCs w:val="28"/>
+        </w:rPr>
+      </w:pPr>
+    </w:p>
+    <w:p>
+      <w:pPr>
+        <w:rPr>
+          <w:b/>
+          <w:bCs/>
+          <w:sz w:val="28"/>
+          <w:szCs w:val="28"/>
+        </w:rPr>
+      </w:pPr>
+      <w:r>
+        <w:rPr>
+          <w:b/>
+          <w:bCs/>
+          <w:noProof/>
+          <w:sz w:val="28"/>
+          <w:szCs w:val="28"/>
+        </w:rPr>
+        <w:lastRenderedPageBreak/>
+        <w:drawing>
+          <wp:inline distT="0" distB="0" distL="0" distR="0" wp14:anchorId="084B0C95" wp14:editId="2ECE2E53">
+            <wp:extent cx="5731510" cy="6275070"/>
+            <wp:effectExtent l="0" t="0" r="2540" b="0"/>
+            <wp:docPr id="35" name="Picture 35" descr="Graphical user interface, text, application, chat or text message&#10;&#10;Description automatically generated"/>
+            <wp:cNvGraphicFramePr>
+              <a:graphicFrameLocks xmlns:a="http://schemas.openxmlformats.org/drawingml/2006/main" noChangeAspect="1"/>
+            </wp:cNvGraphicFramePr>
+            <a:graphic xmlns:a="http://schemas.openxmlformats.org/drawingml/2006/main">
+              <a:graphicData uri="http://schemas.openxmlformats.org/drawingml/2006/picture">
+                <pic:pic xmlns:pic="http://schemas.openxmlformats.org/drawingml/2006/picture">
+                  <pic:nvPicPr>
+                    <pic:cNvPr id="35" name="Picture 35" descr="Graphical user interface, text, application, chat or text message&#10;&#10;Description automatically generated"/>
+                    <pic:cNvPicPr/>
+                  </pic:nvPicPr>
+                  <pic:blipFill>
+                    <a:blip r:embed="rId33">
+                      <a:extLst>
+                        <a:ext uri="{28A0092B-C50C-407E-A947-70E740481C1C}">
+                          <a14:useLocalDpi xmlns:a14="http://schemas.microsoft.com/office/drawing/2010/main" val="0"/>
+                        </a:ext>
+                      </a:extLst>
+                    </a:blip>
+                    <a:stretch>
+                      <a:fillRect/>
+                    </a:stretch>
+                  </pic:blipFill>
+                  <pic:spPr>
+                    <a:xfrm>
+                      <a:off x="0" y="0"/>
+                      <a:ext cx="5731510" cy="6275070"/>
+                    </a:xfrm>
+                    <a:prstGeom prst="rect">
+                      <a:avLst/>
+                    </a:prstGeom>
+                  </pic:spPr>
+                </pic:pic>
+              </a:graphicData>
+            </a:graphic>
+          </wp:inline>
+        </w:drawing>
+      </w:r>
+    </w:p>
+    <w:p>
+      <w:pPr>
+        <w:rPr>
+          <w:b/>
+          <w:bCs/>
+          <w:sz w:val="28"/>
+          <w:szCs w:val="28"/>
+        </w:rPr>
+      </w:pPr>
+    </w:p>
+    <w:p>
+      <w:pPr>
+        <w:rPr>
+          <w:b/>
+          <w:bCs/>
+          <w:sz w:val="28"/>
+          <w:szCs w:val="28"/>
+        </w:rPr>
+      </w:pPr>
+    </w:p>
+    <w:p>
+      <w:pPr>
+        <w:rPr>
+          <w:b/>
+          <w:bCs/>
+          <w:sz w:val="28"/>
+          <w:szCs w:val="28"/>
+        </w:rPr>
+      </w:pPr>
+      <w:r>
+        <w:rPr>
+          <w:b/>
+          <w:bCs/>
+          <w:sz w:val="28"/>
+          <w:szCs w:val="28"/>
+        </w:rPr>
+        <w:t>The previous page only creates the basic information about a test and not the any questions.</w:t>
+      </w:r>
+      <w:r>
+        <w:rPr>
+          <w:b/>
+          <w:bCs/>
+          <w:sz w:val="28"/>
+          <w:szCs w:val="28"/>
+        </w:rPr>
+        <w:t xml:space="preserve"> For this, you will have to click the on the test from the above list for which you want to add questions.</w:t>
+      </w:r>
+    </w:p>
+    <w:p>
+      <w:pPr>
+        <w:rPr>
+          <w:b/>
+          <w:bCs/>
+          <w:sz w:val="28"/>
+          <w:szCs w:val="28"/>
+        </w:rPr>
+      </w:pPr>
+      <w:r>
+        <w:rPr>
+          <w:b/>
+          <w:bCs/>
+          <w:sz w:val="28"/>
+          <w:szCs w:val="28"/>
+        </w:rPr>
+        <w:t>On this page you can add questions, and for better user experience there is not a set number of questions, the teacher can create whatever number of questions required.</w:t>
+      </w:r>
+    </w:p>
+    <w:p>
+      <w:pPr>
+        <w:rPr>
+          <w:b/>
+          <w:bCs/>
+          <w:sz w:val="28"/>
+          <w:szCs w:val="28"/>
+        </w:rPr>
+      </w:pPr>
+      <w:r>
+        <w:rPr>
+          <w:b/>
+          <w:bCs/>
+          <w:sz w:val="28"/>
+          <w:szCs w:val="28"/>
+        </w:rPr>
+        <w:t xml:space="preserve">Moreover, the process for question creation, is that if the teacher wants there can create oral questions, this means that instead of writing the </w:t>
+      </w:r>
+      <w:r>
+        <w:rPr>
+          <w:b/>
+          <w:bCs/>
+          <w:sz w:val="28"/>
+          <w:szCs w:val="28"/>
+        </w:rPr>
+        <w:lastRenderedPageBreak/>
+        <w:t>question, the teacher can record themselves for the purposes of increasing listening skills as well.</w:t>
+      </w:r>
+      <w:r>
+        <w:rPr>
+          <w:b/>
+          <w:bCs/>
+          <w:sz w:val="28"/>
+          <w:szCs w:val="28"/>
+        </w:rPr>
+        <w:t xml:space="preserve"> Moreover, if needed the teacher can add both oral and written parts to the same question, this can be used if they want to provide some hint or extra information.</w:t>
+      </w:r>
+    </w:p>
+    <w:p>
+      <w:pPr>
+        <w:rPr>
+          <w:b/>
+          <w:bCs/>
+          <w:sz w:val="28"/>
+          <w:szCs w:val="28"/>
+        </w:rPr>
+      </w:pPr>
+    </w:p>
+    <w:p>
+      <w:pPr>
+        <w:rPr>
+          <w:b/>
+          <w:bCs/>
+          <w:sz w:val="28"/>
+          <w:szCs w:val="28"/>
+        </w:rPr>
+      </w:pPr>
+      <w:r>
+        <w:rPr>
+          <w:b/>
+          <w:bCs/>
+          <w:sz w:val="28"/>
+          <w:szCs w:val="28"/>
+        </w:rPr>
+        <w:t xml:space="preserve">Lastly after all the questions are created, you will be returned to the </w:t>
+      </w:r>
+      <w:r>
+        <w:rPr>
+          <w:b/>
+          <w:bCs/>
+          <w:sz w:val="28"/>
+          <w:szCs w:val="28"/>
+        </w:rPr>
+        <w:t>specific Unit Manager page, where if happy with the questions you can release the test.</w:t>
+      </w:r>
+    </w:p>
+    <w:p>
+      <w:pPr>
+        <w:pStyle w:val="ListParagraph"/>
+        <w:numPr>
+          <w:ilvl w:val="0"/>
+          <w:numId w:val="6"/>
+        </w:numPr>
+        <w:rPr>
+          <w:b/>
+          <w:bCs/>
+          <w:sz w:val="28"/>
+          <w:szCs w:val="28"/>
+        </w:rPr>
+      </w:pPr>
+      <w:r>
+        <w:rPr>
+          <w:b/>
+          <w:bCs/>
+          <w:sz w:val="28"/>
+          <w:szCs w:val="28"/>
+        </w:rPr>
+        <w:t>The teacher has the option to create all the tests for the semester in the first week itself and they can then release the test basis on their suited timeline .</w:t>
+      </w:r>
+    </w:p>
+    <w:p>
+      <w:pPr>
+        <w:rPr>
+          <w:b/>
+          <w:bCs/>
+          <w:sz w:val="28"/>
+          <w:szCs w:val="28"/>
+        </w:rPr>
+      </w:pPr>
+    </w:p>
+    <w:p>
+      <w:pPr>
+        <w:rPr>
+          <w:b/>
+          <w:bCs/>
+          <w:sz w:val="28"/>
+          <w:szCs w:val="28"/>
+        </w:rPr>
+      </w:pPr>
+    </w:p>
+    <w:p>
+      <w:pPr>
+        <w:rPr>
+          <w:b/>
+          <w:bCs/>
+          <w:sz w:val="28"/>
+          <w:szCs w:val="28"/>
+        </w:rPr>
+      </w:pPr>
+      <w:r>
+        <w:rPr>
+          <w:b/>
+          <w:bCs/>
+          <w:sz w:val="28"/>
+          <w:szCs w:val="28"/>
+        </w:rPr>
+        <w:t>On the Same Unit Manager page , after the due date has lapsed</w:t>
+      </w:r>
+      <w:r>
+        <w:rPr>
+          <w:b/>
+          <w:bCs/>
+          <w:sz w:val="28"/>
+          <w:szCs w:val="28"/>
+        </w:rPr>
+        <w:t>, the teacher will have the option to grade the answers.</w:t>
+      </w:r>
+    </w:p>
+    <w:p>
+      <w:pPr>
+        <w:rPr>
+          <w:b/>
+          <w:bCs/>
+          <w:sz w:val="28"/>
+          <w:szCs w:val="28"/>
+        </w:rPr>
+      </w:pPr>
+      <w:r>
+        <w:rPr>
+          <w:b/>
+          <w:bCs/>
+          <w:sz w:val="28"/>
+          <w:szCs w:val="28"/>
+        </w:rPr>
+        <w:t>To achieve this they will click on the test name, which leads to another page with the list of all the students.</w:t>
+      </w:r>
+      <w:r>
+        <w:rPr>
+          <w:b/>
+          <w:bCs/>
+          <w:sz w:val="28"/>
+          <w:szCs w:val="28"/>
+        </w:rPr>
+        <w:t xml:space="preserve"> Here by clicking on a student they will hear check the answers and at the end of checking they will be required to grade based on the criteria set up in the beginning.</w:t>
+      </w:r>
+    </w:p>
+    <w:p>
+      <w:pPr>
+        <w:rPr>
+          <w:b/>
+          <w:bCs/>
+          <w:sz w:val="28"/>
+          <w:szCs w:val="28"/>
+        </w:rPr>
+      </w:pPr>
+      <w:r>
+        <w:rPr>
+          <w:b/>
+          <w:bCs/>
+          <w:sz w:val="28"/>
+          <w:szCs w:val="28"/>
+        </w:rPr>
+        <w:t>After the grading of all the student has been completed, the teacher can return the Unit Manager page, and click on release feedback. This will release the grade and marks released to all the students.</w:t>
+      </w:r>
+    </w:p>
+    <w:p>
+      <w:pPr>
+        <w:rPr>
+          <w:b/>
+          <w:bCs/>
+          <w:sz w:val="28"/>
+          <w:szCs w:val="28"/>
+        </w:rPr>
+      </w:pPr>
+    </w:p>
+    <w:p>
+      <w:pPr>
+        <w:rPr>
+          <w:b/>
+          <w:bCs/>
+          <w:sz w:val="28"/>
+          <w:szCs w:val="28"/>
+        </w:rPr>
+      </w:pPr>
+      <w:r>
+        <w:rPr>
+          <w:b/>
+          <w:bCs/>
+          <w:sz w:val="28"/>
+          <w:szCs w:val="28"/>
+        </w:rPr>
+        <w:t>Lastly there since the actual database for grading is LMS, after enough time has passed, the teacher can download a csv file by clicking on the button.</w:t>
+      </w:r>
+    </w:p>
+    <w:p>
+      <w:pPr>
+        <w:rPr>
+          <w:b/>
+          <w:bCs/>
+          <w:sz w:val="28"/>
+          <w:szCs w:val="28"/>
+        </w:rPr>
+      </w:pPr>
+      <w:r>
+        <w:rPr>
+          <w:b/>
+          <w:bCs/>
+          <w:sz w:val="28"/>
+          <w:szCs w:val="28"/>
+        </w:rPr>
+        <w:t>This CSV file can then be uploaded on LMS which will automatically enter the grades for all student and the teacher would not have to amanually enter feedback and grades.</w:t>
+      </w:r>
+      <w:r>
+        <w:rPr>
+          <w:b/>
+          <w:bCs/>
+          <w:sz w:val="28"/>
+          <w:szCs w:val="28"/>
+        </w:rPr>
+        <w:t xml:space="preserve"> </w:t>
+      </w:r>
+    </w:p>
+    <w:p>
+      <w:pPr>
+        <w:rPr>
+          <w:b/>
+          <w:bCs/>
+          <w:sz w:val="28"/>
+          <w:szCs w:val="28"/>
+        </w:rPr>
+      </w:pPr>
+    </w:p>
+    <w:p>
+      <w:pPr>
+        <w:rPr>
+          <w:b/>
+          <w:bCs/>
+          <w:sz w:val="28"/>
+          <w:szCs w:val="28"/>
+        </w:rPr>
+      </w:pPr>
+    </w:p>
+    <w:p>
+      <w:pPr>
+        <w:rPr>
+          <w:b/>
+          <w:bCs/>
+          <w:sz w:val="28"/>
+          <w:szCs w:val="28"/>
+        </w:rPr>
+      </w:pPr>
+    </w:p>
+    <w:p>
+      <w:pPr>
+        <w:rPr>
+          <w:b/>
+          <w:bCs/>
+          <w:sz w:val="28"/>
+          <w:szCs w:val="28"/>
+        </w:rPr>
+      </w:pPr>
+    </w:p>
+    <w:p>
+      <w:pPr>
+        <w:rPr>
+          <w:b/>
+          <w:bCs/>
+          <w:sz w:val="28"/>
+          <w:szCs w:val="28"/>
+        </w:rPr>
+      </w:pPr>
+    </w:p>
+    <w:p>
+      <w:pPr>
+        <w:rPr>
+          <w:b/>
+          <w:bCs/>
+          <w:sz w:val="28"/>
+          <w:szCs w:val="28"/>
+        </w:rPr>
+      </w:pPr>
+    </w:p>
+    <w:p>
+      <w:pPr>
+        <w:rPr>
+          <w:b/>
+          <w:bCs/>
+          <w:sz w:val="28"/>
+          <w:szCs w:val="28"/>
+        </w:rPr>
+      </w:pPr>
+    </w:p>
+    <w:p>
+      <w:pPr>
+        <w:rPr>
+          <w:b/>
+          <w:bCs/>
+          <w:sz w:val="28"/>
+          <w:szCs w:val="28"/>
+        </w:rPr>
+      </w:pPr>
+    </w:p>
+    <w:p>
+      <w:pPr>
+        <w:rPr>
+          <w:b/>
+          <w:bCs/>
+          <w:sz w:val="28"/>
+          <w:szCs w:val="28"/>
+        </w:rPr>
+      </w:pPr>
+    </w:p>
+    <w:p>
+      <w:pPr>
+        <w:rPr>
+          <w:b/>
+          <w:bCs/>
+          <w:sz w:val="28"/>
+          <w:szCs w:val="28"/>
+        </w:rPr>
+      </w:pPr>
+    </w:p>
+    <w:p>
+      <w:pPr>
+        <w:rPr>
+          <w:b/>
+          <w:bCs/>
+          <w:sz w:val="28"/>
+          <w:szCs w:val="28"/>
+        </w:rPr>
+      </w:pPr>
+    </w:p>
+    <w:p>
+      <w:pPr>
+        <w:rPr>
+          <w:b/>
+          <w:bCs/>
+          <w:sz w:val="28"/>
+          <w:szCs w:val="28"/>
+        </w:rPr>
+      </w:pPr>
+    </w:p>
+    <w:p>
+      <w:pPr>
+        <w:rPr>
+          <w:b/>
+          <w:bCs/>
+          <w:sz w:val="28"/>
+          <w:szCs w:val="28"/>
+        </w:rPr>
+      </w:pPr>
+    </w:p>
+    <w:p>
+      <w:pPr>
+        <w:rPr>
+          <w:b/>
+          <w:bCs/>
+          <w:sz w:val="28"/>
+          <w:szCs w:val="28"/>
+        </w:rPr>
+      </w:pPr>
+    </w:p>
+    <w:p>
+      <w:pPr>
+        <w:rPr>
+          <w:b/>
+          <w:bCs/>
+          <w:sz w:val="28"/>
+          <w:szCs w:val="28"/>
+        </w:rPr>
+      </w:pPr>
+    </w:p>
+    <w:p>
+      <w:pPr>
+        <w:rPr>
+          <w:b/>
+          <w:bCs/>
+          <w:sz w:val="28"/>
+          <w:szCs w:val="28"/>
+        </w:rPr>
+      </w:pPr>
+    </w:p>
+    <w:p>
+      <w:pPr>
+        <w:rPr>
+          <w:b/>
+          <w:bCs/>
+          <w:sz w:val="28"/>
+          <w:szCs w:val="28"/>
+        </w:rPr>
+      </w:pPr>
+    </w:p>
+    <w:p>
+      <w:pPr>
+        <w:rPr>
+          <w:b/>
+          <w:bCs/>
+          <w:sz w:val="28"/>
+          <w:szCs w:val="28"/>
+        </w:rPr>
+      </w:pPr>
+    </w:p>
+    <w:p>
+      <w:pPr>
+        <w:rPr>
+          <w:b/>
+          <w:bCs/>
+          <w:sz w:val="28"/>
+          <w:szCs w:val="28"/>
+        </w:rPr>
+      </w:pPr>
+    </w:p>
+    <w:p>
+      <w:pPr>
+        <w:rPr>
+          <w:b/>
+          <w:bCs/>
+          <w:sz w:val="28"/>
+          <w:szCs w:val="28"/>
+        </w:rPr>
+      </w:pPr>
+    </w:p>
+    <w:p>
+      <w:pPr>
+        <w:rPr>
+          <w:b/>
+          <w:bCs/>
+          <w:sz w:val="28"/>
+          <w:szCs w:val="28"/>
+        </w:rPr>
+      </w:pPr>
+    </w:p>
+    <w:p>
+      <w:pPr>
+        <w:rPr>
+          <w:b/>
+          <w:bCs/>
+          <w:sz w:val="28"/>
+          <w:szCs w:val="28"/>
+        </w:rPr>
+      </w:pPr>
+    </w:p>
+    <w:p>
+      <w:pPr>
+        <w:rPr>
+          <w:b/>
+          <w:bCs/>
+          <w:sz w:val="28"/>
+          <w:szCs w:val="28"/>
+        </w:rPr>
+      </w:pPr>
+    </w:p>
+    <w:p>
+      <w:pPr>
+        <w:rPr>
+          <w:b/>
+          <w:bCs/>
+          <w:sz w:val="28"/>
+          <w:szCs w:val="28"/>
+        </w:rPr>
+      </w:pPr>
+    </w:p>
+    <w:p>
+      <w:pPr>
+        <w:rPr>
+          <w:b/>
+          <w:bCs/>
+          <w:sz w:val="28"/>
+          <w:szCs w:val="28"/>
+        </w:rPr>
+      </w:pPr>
+    </w:p>
+    <w:p>
+      <w:pPr>
+        <w:rPr>
+          <w:b/>
+          <w:bCs/>
+          <w:sz w:val="28"/>
+          <w:szCs w:val="28"/>
+        </w:rPr>
+      </w:pPr>
+    </w:p>
+    <w:p>
+      <w:pPr>
+        <w:rPr>
+          <w:b/>
+          <w:bCs/>
+          <w:sz w:val="28"/>
+          <w:szCs w:val="28"/>
+        </w:rPr>
+      </w:pPr>
+    </w:p>
+    <w:p>
+      <w:pPr>
+        <w:rPr>
+          <w:b/>
+          <w:bCs/>
+          <w:sz w:val="28"/>
+          <w:szCs w:val="28"/>
+        </w:rPr>
+      </w:pPr>
+    </w:p>
+    <w:p>
+      <w:pPr>
+        <w:rPr>
+          <w:b/>
+          <w:bCs/>
+          <w:sz w:val="28"/>
+          <w:szCs w:val="28"/>
+        </w:rPr>
+      </w:pPr>
+    </w:p>
+    <w:p>
+      <w:pPr>
+        <w:rPr>
+          <w:b/>
+          <w:bCs/>
+          <w:sz w:val="28"/>
+          <w:szCs w:val="28"/>
+        </w:rPr>
+      </w:pPr>
+    </w:p>
+    <w:p>
+      <w:pPr>
+        <w:rPr>
+          <w:b/>
+          <w:bCs/>
+          <w:sz w:val="28"/>
+          <w:szCs w:val="28"/>
+        </w:rPr>
+      </w:pPr>
+    </w:p>
+    <w:p>
+      <w:pPr>
+        <w:rPr>
+          <w:b/>
+          <w:bCs/>
+          <w:sz w:val="28"/>
+          <w:szCs w:val="28"/>
+        </w:rPr>
+      </w:pPr>
+    </w:p>
+    <w:p>
+      <w:pPr>
+        <w:rPr>
+          <w:b/>
+          <w:bCs/>
+          <w:sz w:val="28"/>
+          <w:szCs w:val="28"/>
+        </w:rPr>
+      </w:pPr>
+    </w:p>
+    <w:p>
+      <w:pPr>
+        <w:rPr>
+          <w:b/>
+          <w:bCs/>
+          <w:sz w:val="28"/>
+          <w:szCs w:val="28"/>
+        </w:rPr>
+      </w:pPr>
+    </w:p>
+    <w:p>
+      <w:pPr>
+        <w:rPr>
+          <w:b/>
+          <w:bCs/>
+          <w:sz w:val="28"/>
+          <w:szCs w:val="28"/>
+        </w:rPr>
+      </w:pPr>
+    </w:p>
+    <w:p>
+      <w:pPr>
+        <w:rPr>
+          <w:b/>
+          <w:bCs/>
+          <w:sz w:val="28"/>
+          <w:szCs w:val="28"/>
+        </w:rPr>
+      </w:pPr>
+    </w:p>
+    <w:p>
+      <w:pPr>
+        <w:rPr>
+          <w:b/>
+          <w:bCs/>
+          <w:sz w:val="28"/>
+          <w:szCs w:val="28"/>
+        </w:rPr>
+      </w:pPr>
+    </w:p>
+    <w:p>
+      <w:pPr>
+        <w:rPr>
+          <w:szCs w:val="24"/>
+        </w:rPr>
+      </w:pPr>
+      <w:r>
+        <w:rPr>
+          <w:noProof/>
+          <w:szCs w:val="24"/>
+        </w:rPr>
+        <w:drawing>
+          <wp:inline distT="0" distB="0" distL="0" distR="0" wp14:anchorId="78D8AF33" wp14:editId="79979AB9">
+            <wp:extent cx="3581400" cy="2926080"/>
+            <wp:effectExtent l="0" t="0" r="0" b="7620"/>
+            <wp:docPr id="15" name="Picture 15" descr="Graphical user interface, text, application&#10;&#10;Description automatically generated"/>
+            <wp:cNvGraphicFramePr>
+              <a:graphicFrameLocks xmlns:a="http://schemas.openxmlformats.org/drawingml/2006/main" noChangeAspect="1"/>
+            </wp:cNvGraphicFramePr>
+            <a:graphic xmlns:a="http://schemas.openxmlformats.org/drawingml/2006/main">
+              <a:graphicData uri="http://schemas.openxmlformats.org/drawingml/2006/picture">
+                <pic:pic xmlns:pic="http://schemas.openxmlformats.org/drawingml/2006/picture">
+                  <pic:nvPicPr>
+                    <pic:cNvPr id="15" name="Picture 15" descr="Graphical user interface, text, application&#10;&#10;Description automatically generated"/>
+                    <pic:cNvPicPr/>
+                  </pic:nvPicPr>
+                  <pic:blipFill>
+                    <a:blip r:embed="rId34" cstate="print">
+                      <a:extLst>
+                        <a:ext uri="{28A0092B-C50C-407E-A947-70E740481C1C}">
+                          <a14:useLocalDpi xmlns:a14="http://schemas.microsoft.com/office/drawing/2010/main" val="0"/>
+                        </a:ext>
+                      </a:extLst>
+                    </a:blip>
+                    <a:stretch>
+                      <a:fillRect/>
+                    </a:stretch>
+                  </pic:blipFill>
+                  <pic:spPr>
+                    <a:xfrm>
+                      <a:off x="0" y="0"/>
+                      <a:ext cx="3597022" cy="2938844"/>
+                    </a:xfrm>
+                    <a:prstGeom prst="rect">
+                      <a:avLst/>
+                    </a:prstGeom>
+                  </pic:spPr>
+                </pic:pic>
+              </a:graphicData>
+            </a:graphic>
+          </wp:inline>
+        </w:drawing>
+      </w:r>
+      <w:r>
+        <w:rPr>
+          <w:noProof/>
+          <w:szCs w:val="24"/>
+        </w:rPr>
+        <w:drawing>
+          <wp:inline distT="0" distB="0" distL="0" distR="0" wp14:anchorId="5AC6979C" wp14:editId="5251A76B">
+            <wp:extent cx="5731510" cy="3223895"/>
+            <wp:effectExtent l="0" t="0" r="2540" b="0"/>
+            <wp:docPr id="16" name="Picture 16" descr="Graphical user interface, application&#10;&#10;Description automatically generated"/>
+            <wp:cNvGraphicFramePr>
+              <a:graphicFrameLocks xmlns:a="http://schemas.openxmlformats.org/drawingml/2006/main" noChangeAspect="1"/>
+            </wp:cNvGraphicFramePr>
+            <a:graphic xmlns:a="http://schemas.openxmlformats.org/drawingml/2006/main">
+              <a:graphicData uri="http://schemas.openxmlformats.org/drawingml/2006/picture">
+                <pic:pic xmlns:pic="http://schemas.openxmlformats.org/drawingml/2006/picture">
+                  <pic:nvPicPr>
+                    <pic:cNvPr id="16" name="Picture 16" descr="Graphical user interface, application&#10;&#10;Description automatically generated"/>
+                    <pic:cNvPicPr/>
+                  </pic:nvPicPr>
+                  <pic:blipFill>
+                    <a:blip r:embed="rId35" cstate="print">
+                      <a:extLst>
+                        <a:ext uri="{28A0092B-C50C-407E-A947-70E740481C1C}">
+                          <a14:useLocalDpi xmlns:a14="http://schemas.microsoft.com/office/drawing/2010/main" val="0"/>
+                        </a:ext>
+                      </a:extLst>
+                    </a:blip>
+                    <a:stretch>
+                      <a:fillRect/>
+                    </a:stretch>
+                  </pic:blipFill>
+                  <pic:spPr>
+                    <a:xfrm>
+                      <a:off x="0" y="0"/>
+                      <a:ext cx="5731510" cy="3223895"/>
+                    </a:xfrm>
+                    <a:prstGeom prst="rect">
+                      <a:avLst/>
+                    </a:prstGeom>
+                  </pic:spPr>
+                </pic:pic>
+              </a:graphicData>
+            </a:graphic>
+          </wp:inline>
+        </w:drawing>
+      </w:r>
+      <w:r>
+        <w:rPr>
+          <w:noProof/>
+          <w:szCs w:val="24"/>
+        </w:rPr>
+        <w:lastRenderedPageBreak/>
+        <w:drawing>
+          <wp:inline distT="0" distB="0" distL="0" distR="0" wp14:anchorId="20AE895F" wp14:editId="414E9427">
+            <wp:extent cx="5731510" cy="3223895"/>
+            <wp:effectExtent l="0" t="0" r="2540" b="0"/>
+            <wp:docPr id="20" name="Picture 20" descr="A screenshot of a video game&#10;&#10;Description automatically generated"/>
+            <wp:cNvGraphicFramePr>
+              <a:graphicFrameLocks xmlns:a="http://schemas.openxmlformats.org/drawingml/2006/main" noChangeAspect="1"/>
+            </wp:cNvGraphicFramePr>
+            <a:graphic xmlns:a="http://schemas.openxmlformats.org/drawingml/2006/main">
+              <a:graphicData uri="http://schemas.openxmlformats.org/drawingml/2006/picture">
+                <pic:pic xmlns:pic="http://schemas.openxmlformats.org/drawingml/2006/picture">
+                  <pic:nvPicPr>
+                    <pic:cNvPr id="20" name="Picture 20" descr="A screenshot of a video game&#10;&#10;Description automatically generated"/>
+                    <pic:cNvPicPr/>
+                  </pic:nvPicPr>
+                  <pic:blipFill>
+                    <a:blip r:embed="rId36" cstate="print">
+                      <a:extLst>
+                        <a:ext uri="{28A0092B-C50C-407E-A947-70E740481C1C}">
+                          <a14:useLocalDpi xmlns:a14="http://schemas.microsoft.com/office/drawing/2010/main" val="0"/>
+                        </a:ext>
+                      </a:extLst>
+                    </a:blip>
+                    <a:stretch>
+                      <a:fillRect/>
+                    </a:stretch>
+                  </pic:blipFill>
+                  <pic:spPr>
+                    <a:xfrm>
+                      <a:off x="0" y="0"/>
+                      <a:ext cx="5731510" cy="3223895"/>
+                    </a:xfrm>
+                    <a:prstGeom prst="rect">
+                      <a:avLst/>
+                    </a:prstGeom>
+                  </pic:spPr>
+                </pic:pic>
+              </a:graphicData>
+            </a:graphic>
+          </wp:inline>
+        </w:drawing>
+      </w:r>
+      <w:r>
+        <w:rPr>
+          <w:noProof/>
+          <w:szCs w:val="24"/>
+        </w:rPr>
+        <w:drawing>
+          <wp:inline distT="0" distB="0" distL="0" distR="0" wp14:anchorId="355BE39D" wp14:editId="6BF80AE1">
+            <wp:extent cx="5731510" cy="3223895"/>
+            <wp:effectExtent l="0" t="0" r="2540" b="0"/>
+            <wp:docPr id="28" name="Picture 28" descr="A screenshot of a computer&#10;&#10;Description automatically generated"/>
+            <wp:cNvGraphicFramePr>
+              <a:graphicFrameLocks xmlns:a="http://schemas.openxmlformats.org/drawingml/2006/main" noChangeAspect="1"/>
+            </wp:cNvGraphicFramePr>
+            <a:graphic xmlns:a="http://schemas.openxmlformats.org/drawingml/2006/main">
+              <a:graphicData uri="http://schemas.openxmlformats.org/drawingml/2006/picture">
+                <pic:pic xmlns:pic="http://schemas.openxmlformats.org/drawingml/2006/picture">
+                  <pic:nvPicPr>
+                    <pic:cNvPr id="28" name="Picture 28" descr="A screenshot of a computer&#10;&#10;Description automatically generated"/>
+                    <pic:cNvPicPr/>
+                  </pic:nvPicPr>
+                  <pic:blipFill>
+                    <a:blip r:embed="rId37" cstate="print">
+                      <a:extLst>
+                        <a:ext uri="{28A0092B-C50C-407E-A947-70E740481C1C}">
+                          <a14:useLocalDpi xmlns:a14="http://schemas.microsoft.com/office/drawing/2010/main" val="0"/>
+                        </a:ext>
+                      </a:extLst>
+                    </a:blip>
+                    <a:stretch>
+                      <a:fillRect/>
+                    </a:stretch>
+                  </pic:blipFill>
+                  <pic:spPr>
+                    <a:xfrm>
+                      <a:off x="0" y="0"/>
+                      <a:ext cx="5731510" cy="3223895"/>
+                    </a:xfrm>
+                    <a:prstGeom prst="rect">
+                      <a:avLst/>
+                    </a:prstGeom>
+                  </pic:spPr>
+                </pic:pic>
+              </a:graphicData>
+            </a:graphic>
+          </wp:inline>
+        </w:drawing>
+      </w:r>
+      <w:r>
+        <w:rPr>
+          <w:noProof/>
+          <w:szCs w:val="24"/>
+        </w:rPr>
+        <w:lastRenderedPageBreak/>
+        <w:drawing>
+          <wp:inline distT="0" distB="0" distL="0" distR="0" wp14:anchorId="19396E18" wp14:editId="4597C2BF">
+            <wp:extent cx="5731510" cy="3223895"/>
+            <wp:effectExtent l="0" t="0" r="2540" b="0"/>
+            <wp:docPr id="29" name="Picture 29" descr="Graphical user interface, application&#10;&#10;Description automatically generated"/>
+            <wp:cNvGraphicFramePr>
+              <a:graphicFrameLocks xmlns:a="http://schemas.openxmlformats.org/drawingml/2006/main" noChangeAspect="1"/>
+            </wp:cNvGraphicFramePr>
+            <a:graphic xmlns:a="http://schemas.openxmlformats.org/drawingml/2006/main">
+              <a:graphicData uri="http://schemas.openxmlformats.org/drawingml/2006/picture">
+                <pic:pic xmlns:pic="http://schemas.openxmlformats.org/drawingml/2006/picture">
+                  <pic:nvPicPr>
+                    <pic:cNvPr id="29" name="Picture 29" descr="Graphical user interface, application&#10;&#10;Description automatically generated"/>
+                    <pic:cNvPicPr/>
+                  </pic:nvPicPr>
+                  <pic:blipFill>
+                    <a:blip r:embed="rId38" cstate="print">
+                      <a:extLst>
+                        <a:ext uri="{28A0092B-C50C-407E-A947-70E740481C1C}">
+                          <a14:useLocalDpi xmlns:a14="http://schemas.microsoft.com/office/drawing/2010/main" val="0"/>
+                        </a:ext>
+                      </a:extLst>
+                    </a:blip>
+                    <a:stretch>
+                      <a:fillRect/>
+                    </a:stretch>
+                  </pic:blipFill>
+                  <pic:spPr>
+                    <a:xfrm>
+                      <a:off x="0" y="0"/>
+                      <a:ext cx="5731510" cy="3223895"/>
+                    </a:xfrm>
+                    <a:prstGeom prst="rect">
+                      <a:avLst/>
+                    </a:prstGeom>
+                  </pic:spPr>
+                </pic:pic>
+              </a:graphicData>
+            </a:graphic>
+          </wp:inline>
+        </w:drawing>
+      </w:r>
+    </w:p>
     <w:sectPr>
-      <w:headerReference w:type="default" r:id="rId29"/>
+      <w:headerReference w:type="default" r:id="rId39"/>
       <w:pgSz w:w="11906" w:h="16838"/>
       <w:pgMar w:top="1440" w:right="1440" w:bottom="964" w:left="1440" w:header="340" w:footer="340" w:gutter="0"/>
       <w:cols w:space="708"/>
@@ -3910,6 +5516,118 @@
     </w:lvl>
   </w:abstractNum>
   <w:abstractNum w:abstractNumId="1" w15:restartNumberingAfterBreak="0">
+    <w:nsid w:val="37654A27"/>
+    <w:multiLevelType w:val="hybridMultilevel"/>
+    <w:tmpl w:val="C7AED552"/>
+    <w:lvl w:ilvl="0" w:tplc="9B28B740">
+      <w:numFmt w:val="bullet"/>
+      <w:lvlText w:val=""/>
+      <w:lvlJc w:val="left"/>
+      <w:pPr>
+        <w:ind w:left="720" w:hanging="360"/>
+      </w:pPr>
+      <w:rPr>
+        <w:rFonts w:ascii="Symbol" w:eastAsiaTheme="minorHAnsi" w:hAnsi="Symbol" w:cstheme="minorBidi" w:hint="default"/>
+      </w:rPr>
+    </w:lvl>
+    <w:lvl w:ilvl="1" w:tplc="40090003" w:tentative="1">
+      <w:start w:val="1"/>
+      <w:numFmt w:val="bullet"/>
+      <w:lvlText w:val="o"/>
+      <w:lvlJc w:val="left"/>
+      <w:pPr>
+        <w:ind w:left="1440" w:hanging="360"/>
+      </w:pPr>
+      <w:rPr>
+        <w:rFonts w:ascii="Courier New" w:hAnsi="Courier New" w:cs="Courier New" w:hint="default"/>
+      </w:rPr>
+    </w:lvl>
+    <w:lvl w:ilvl="2" w:tplc="40090005" w:tentative="1">
+      <w:start w:val="1"/>
+      <w:numFmt w:val="bullet"/>
+      <w:lvlText w:val=""/>
+      <w:lvlJc w:val="left"/>
+      <w:pPr>
+        <w:ind w:left="2160" w:hanging="360"/>
+      </w:pPr>
+      <w:rPr>
+        <w:rFonts w:ascii="Wingdings" w:hAnsi="Wingdings" w:hint="default"/>
+      </w:rPr>
+    </w:lvl>
+    <w:lvl w:ilvl="3" w:tplc="40090001" w:tentative="1">
+      <w:start w:val="1"/>
+      <w:numFmt w:val="bullet"/>
+      <w:lvlText w:val=""/>
+      <w:lvlJc w:val="left"/>
+      <w:pPr>
+        <w:ind w:left="2880" w:hanging="360"/>
+      </w:pPr>
+      <w:rPr>
+        <w:rFonts w:ascii="Symbol" w:hAnsi="Symbol" w:hint="default"/>
+      </w:rPr>
+    </w:lvl>
+    <w:lvl w:ilvl="4" w:tplc="40090003" w:tentative="1">
+      <w:start w:val="1"/>
+      <w:numFmt w:val="bullet"/>
+      <w:lvlText w:val="o"/>
+      <w:lvlJc w:val="left"/>
+      <w:pPr>
+        <w:ind w:left="3600" w:hanging="360"/>
+      </w:pPr>
+      <w:rPr>
+        <w:rFonts w:ascii="Courier New" w:hAnsi="Courier New" w:cs="Courier New" w:hint="default"/>
+      </w:rPr>
+    </w:lvl>
+    <w:lvl w:ilvl="5" w:tplc="40090005" w:tentative="1">
+      <w:start w:val="1"/>
+      <w:numFmt w:val="bullet"/>
+      <w:lvlText w:val=""/>
+      <w:lvlJc w:val="left"/>
+      <w:pPr>
+        <w:ind w:left="4320" w:hanging="360"/>
+      </w:pPr>
+      <w:rPr>
+        <w:rFonts w:ascii="Wingdings" w:hAnsi="Wingdings" w:hint="default"/>
+      </w:rPr>
+    </w:lvl>
+    <w:lvl w:ilvl="6" w:tplc="40090001" w:tentative="1">
+      <w:start w:val="1"/>
+      <w:numFmt w:val="bullet"/>
+      <w:lvlText w:val=""/>
+      <w:lvlJc w:val="left"/>
+      <w:pPr>
+        <w:ind w:left="5040" w:hanging="360"/>
+      </w:pPr>
+      <w:rPr>
+        <w:rFonts w:ascii="Symbol" w:hAnsi="Symbol" w:hint="default"/>
+      </w:rPr>
+    </w:lvl>
+    <w:lvl w:ilvl="7" w:tplc="40090003" w:tentative="1">
+      <w:start w:val="1"/>
+      <w:numFmt w:val="bullet"/>
+      <w:lvlText w:val="o"/>
+      <w:lvlJc w:val="left"/>
+      <w:pPr>
+        <w:ind w:left="5760" w:hanging="360"/>
+      </w:pPr>
+      <w:rPr>
+        <w:rFonts w:ascii="Courier New" w:hAnsi="Courier New" w:cs="Courier New" w:hint="default"/>
+      </w:rPr>
+    </w:lvl>
+    <w:lvl w:ilvl="8" w:tplc="40090005" w:tentative="1">
+      <w:start w:val="1"/>
+      <w:numFmt w:val="bullet"/>
+      <w:lvlText w:val=""/>
+      <w:lvlJc w:val="left"/>
+      <w:pPr>
+        <w:ind w:left="6480" w:hanging="360"/>
+      </w:pPr>
+      <w:rPr>
+        <w:rFonts w:ascii="Wingdings" w:hAnsi="Wingdings" w:hint="default"/>
+      </w:rPr>
+    </w:lvl>
+  </w:abstractNum>
+  <w:abstractNum w:abstractNumId="2" w15:restartNumberingAfterBreak="0">
     <w:nsid w:val="3A947114"/>
     <w:multiLevelType w:val="hybridMultilevel"/>
     <w:tmpl w:val="9606D862"/>
@@ -4022,7 +5740,7 @@
       </w:rPr>
     </w:lvl>
   </w:abstractNum>
-  <w:abstractNum w:abstractNumId="2" w15:restartNumberingAfterBreak="0">
+  <w:abstractNum w:abstractNumId="3" w15:restartNumberingAfterBreak="0">
     <w:nsid w:val="44540DED"/>
     <w:multiLevelType w:val="multilevel"/>
     <w:tmpl w:val="8B6E6254"/>
@@ -4109,7 +5827,7 @@
       </w:pPr>
     </w:lvl>
   </w:abstractNum>
-  <w:abstractNum w:abstractNumId="3" w15:restartNumberingAfterBreak="0">
+  <w:abstractNum w:abstractNumId="4" w15:restartNumberingAfterBreak="0">
     <w:nsid w:val="6E0B6DFC"/>
     <w:multiLevelType w:val="multilevel"/>
     <w:tmpl w:val="246A8030"/>
@@ -4223,7 +5941,7 @@
       </w:rPr>
     </w:lvl>
   </w:abstractNum>
-  <w:abstractNum w:abstractNumId="4" w15:restartNumberingAfterBreak="0">
+  <w:abstractNum w:abstractNumId="5" w15:restartNumberingAfterBreak="0">
     <w:nsid w:val="7C67412C"/>
     <w:multiLevelType w:val="multilevel"/>
     <w:tmpl w:val="78829B98"/>
@@ -4337,19 +6055,22 @@
     </w:lvl>
   </w:abstractNum>
   <w:num w:numId="1">
-    <w:abstractNumId w:val="1"/>
+    <w:abstractNumId w:val="2"/>
   </w:num>
   <w:num w:numId="2">
     <w:abstractNumId w:val="0"/>
   </w:num>
   <w:num w:numId="3">
-    <w:abstractNumId w:val="2"/>
+    <w:abstractNumId w:val="3"/>
   </w:num>
   <w:num w:numId="4">
+    <w:abstractNumId w:val="5"/>
+  </w:num>
+  <w:num w:numId="5">
     <w:abstractNumId w:val="4"/>
   </w:num>
-  <w:num w:numId="5">
-    <w:abstractNumId w:val="3"/>
+  <w:num w:numId="6">
+    <w:abstractNumId w:val="1"/>
   </w:num>
 </w:numbering>
 </file>

</xml_diff>